<commit_message>
WP2 Deliverables are updated
</commit_message>
<xml_diff>
--- a/WP2/D2.1.1 Evaluation of the NLP Requirements Set By The Use Cases.docx
+++ b/WP2/D2.1.1 Evaluation of the NLP Requirements Set By The Use Cases.docx
@@ -12,6 +12,8 @@
           <w:szCs w:val="48"/>
         </w:rPr>
       </w:pPr>
+      <w:bookmarkStart w:id="0" w:name="_GoBack"/>
+      <w:bookmarkEnd w:id="0"/>
     </w:p>
     <w:p>
       <w:pPr>
@@ -190,15 +192,7 @@
         <w:ind w:left="709"/>
       </w:pPr>
       <w:r>
-        <w:t xml:space="preserve">Claire </w:t>
-      </w:r>
-      <w:proofErr w:type="spellStart"/>
-      <w:r>
-        <w:t>Gardent</w:t>
-      </w:r>
-      <w:proofErr w:type="spellEnd"/>
-      <w:r>
-        <w:t xml:space="preserve"> &lt;claire.gardent@loria.fr&gt; (CNRS / LORIA)</w:t>
+        <w:t>Claire Gardent &lt;claire.gardent@loria.fr&gt; (CNRS / LORIA)</w:t>
       </w:r>
     </w:p>
     <w:p>
@@ -216,15 +210,7 @@
         <w:ind w:left="709"/>
       </w:pPr>
       <w:r>
-        <w:t xml:space="preserve">Anne </w:t>
-      </w:r>
-      <w:proofErr w:type="spellStart"/>
-      <w:r>
-        <w:t>Monceaux</w:t>
-      </w:r>
-      <w:proofErr w:type="spellEnd"/>
-      <w:r>
-        <w:t xml:space="preserve"> (Airbus)</w:t>
+        <w:t>Anne Monceaux (Airbus)</w:t>
       </w:r>
     </w:p>
     <w:p>
@@ -232,21 +218,8 @@
         <w:pStyle w:val="BodyText"/>
         <w:ind w:left="709"/>
       </w:pPr>
-      <w:proofErr w:type="spellStart"/>
-      <w:r>
-        <w:t>Marwa</w:t>
-      </w:r>
-      <w:proofErr w:type="spellEnd"/>
-      <w:r>
-        <w:t xml:space="preserve"> </w:t>
-      </w:r>
-      <w:proofErr w:type="spellStart"/>
-      <w:r>
-        <w:t>Rostren</w:t>
-      </w:r>
-      <w:proofErr w:type="spellEnd"/>
-      <w:r>
-        <w:t xml:space="preserve"> (OBEO)</w:t>
+      <w:r>
+        <w:t>Marwa Rostren (OBEO)</w:t>
       </w:r>
     </w:p>
     <w:p>
@@ -359,12 +332,12 @@
           <w:lang w:val="en-GB"/>
         </w:rPr>
       </w:pPr>
-      <w:bookmarkStart w:id="0" w:name="_Toc397002644"/>
-      <w:bookmarkStart w:id="1" w:name="_Toc397002678"/>
-      <w:bookmarkStart w:id="2" w:name="_Toc397003061"/>
-      <w:bookmarkStart w:id="3" w:name="_Toc397004129"/>
-      <w:bookmarkStart w:id="4" w:name="_Toc397005047"/>
-      <w:bookmarkStart w:id="5" w:name="_Toc430163101"/>
+      <w:bookmarkStart w:id="1" w:name="_Toc397002644"/>
+      <w:bookmarkStart w:id="2" w:name="_Toc397002678"/>
+      <w:bookmarkStart w:id="3" w:name="_Toc397003061"/>
+      <w:bookmarkStart w:id="4" w:name="_Toc397004129"/>
+      <w:bookmarkStart w:id="5" w:name="_Toc397005047"/>
+      <w:bookmarkStart w:id="6" w:name="_Toc430163101"/>
       <w:r>
         <w:rPr>
           <w:lang w:val="en-GB"/>
@@ -384,18 +357,18 @@
         </w:rPr>
         <w:t xml:space="preserve"> </w:t>
       </w:r>
-      <w:bookmarkEnd w:id="0"/>
       <w:bookmarkEnd w:id="1"/>
       <w:bookmarkEnd w:id="2"/>
       <w:bookmarkEnd w:id="3"/>
       <w:bookmarkEnd w:id="4"/>
+      <w:bookmarkEnd w:id="5"/>
       <w:r>
         <w:rPr>
           <w:lang w:val="en-GB"/>
         </w:rPr>
         <w:t>History</w:t>
       </w:r>
-      <w:bookmarkEnd w:id="5"/>
+      <w:bookmarkEnd w:id="6"/>
     </w:p>
     <w:tbl>
       <w:tblPr>
@@ -542,109 +515,43 @@
               <w:rPr>
                 <w:lang w:eastAsia="en-US"/>
               </w:rPr>
-              <w:t xml:space="preserve">Claire </w:t>
-            </w:r>
-            <w:proofErr w:type="spellStart"/>
+              <w:t>Claire Gardent</w:t>
+            </w:r>
             <w:r>
               <w:rPr>
                 <w:lang w:eastAsia="en-US"/>
               </w:rPr>
-              <w:t>Gardent</w:t>
-            </w:r>
-            <w:proofErr w:type="spellEnd"/>
+              <w:t xml:space="preserve"> (CNRS/LORIA)</w:t>
+            </w:r>
             <w:r>
               <w:rPr>
                 <w:lang w:eastAsia="en-US"/>
               </w:rPr>
-              <w:t xml:space="preserve"> (CNRS/LORIA)</w:t>
+              <w:t>, Anne Monceaux</w:t>
             </w:r>
             <w:r>
               <w:rPr>
                 <w:lang w:eastAsia="en-US"/>
               </w:rPr>
-              <w:t xml:space="preserve">, Anne </w:t>
-            </w:r>
-            <w:proofErr w:type="spellStart"/>
+              <w:t xml:space="preserve"> (Airbus)</w:t>
+            </w:r>
             <w:r>
               <w:rPr>
                 <w:lang w:eastAsia="en-US"/>
               </w:rPr>
-              <w:t>Monceaux</w:t>
-            </w:r>
-            <w:proofErr w:type="spellEnd"/>
+              <w:t>, Marwa Rostren</w:t>
+            </w:r>
             <w:r>
               <w:rPr>
                 <w:lang w:eastAsia="en-US"/>
               </w:rPr>
-              <w:t xml:space="preserve"> (Airbus)</w:t>
+              <w:t xml:space="preserve"> (Obeo)</w:t>
             </w:r>
             <w:r>
               <w:rPr>
                 <w:lang w:eastAsia="en-US"/>
               </w:rPr>
-              <w:t xml:space="preserve">, </w:t>
-            </w:r>
-            <w:proofErr w:type="spellStart"/>
-            <w:r>
-              <w:rPr>
-                <w:lang w:eastAsia="en-US"/>
-              </w:rPr>
-              <w:t>Marwa</w:t>
-            </w:r>
-            <w:proofErr w:type="spellEnd"/>
-            <w:r>
-              <w:rPr>
-                <w:lang w:eastAsia="en-US"/>
-              </w:rPr>
-              <w:t xml:space="preserve"> </w:t>
-            </w:r>
-            <w:proofErr w:type="spellStart"/>
-            <w:r>
-              <w:rPr>
-                <w:lang w:eastAsia="en-US"/>
-              </w:rPr>
-              <w:t>Rostren</w:t>
-            </w:r>
-            <w:proofErr w:type="spellEnd"/>
-            <w:r>
-              <w:rPr>
-                <w:lang w:eastAsia="en-US"/>
-              </w:rPr>
-              <w:t xml:space="preserve"> (</w:t>
-            </w:r>
-            <w:proofErr w:type="spellStart"/>
-            <w:r>
-              <w:rPr>
-                <w:lang w:eastAsia="en-US"/>
-              </w:rPr>
-              <w:t>Obeo</w:t>
-            </w:r>
-            <w:proofErr w:type="spellEnd"/>
-            <w:r>
-              <w:rPr>
-                <w:lang w:eastAsia="en-US"/>
-              </w:rPr>
-              <w:t>)</w:t>
-            </w:r>
-            <w:r>
-              <w:rPr>
-                <w:lang w:eastAsia="en-US"/>
-              </w:rPr>
-              <w:t xml:space="preserve">, Anne </w:t>
-            </w:r>
-            <w:proofErr w:type="spellStart"/>
-            <w:r>
-              <w:rPr>
-                <w:lang w:eastAsia="en-US"/>
-              </w:rPr>
-              <w:t>Monceaux</w:t>
-            </w:r>
-            <w:proofErr w:type="spellEnd"/>
-            <w:r>
-              <w:rPr>
-                <w:lang w:eastAsia="en-US"/>
-              </w:rPr>
-              <w:t xml:space="preserve"> (Airbus)</w:t>
+              <w:t>, Anne Monceaux (Airbus)</w:t>
             </w:r>
           </w:p>
         </w:tc>
@@ -833,103 +740,37 @@
               <w:rPr>
                 <w:lang w:eastAsia="en-US"/>
               </w:rPr>
-              <w:t xml:space="preserve">Claire </w:t>
-            </w:r>
-            <w:proofErr w:type="spellStart"/>
+              <w:t>Claire Gardent</w:t>
+            </w:r>
             <w:r>
               <w:rPr>
                 <w:lang w:eastAsia="en-US"/>
               </w:rPr>
-              <w:t>Gardent</w:t>
-            </w:r>
-            <w:proofErr w:type="spellEnd"/>
+              <w:t xml:space="preserve"> (CNRS/LORIA)</w:t>
+            </w:r>
             <w:r>
               <w:rPr>
                 <w:lang w:eastAsia="en-US"/>
               </w:rPr>
-              <w:t xml:space="preserve"> (CNRS/LORIA)</w:t>
+              <w:t>, Anne Monceaux</w:t>
             </w:r>
             <w:r>
               <w:rPr>
                 <w:lang w:eastAsia="en-US"/>
               </w:rPr>
-              <w:t xml:space="preserve">, Anne </w:t>
-            </w:r>
-            <w:proofErr w:type="spellStart"/>
+              <w:t xml:space="preserve"> (Airbus)</w:t>
+            </w:r>
             <w:r>
               <w:rPr>
                 <w:lang w:eastAsia="en-US"/>
               </w:rPr>
-              <w:t>Monceaux</w:t>
-            </w:r>
-            <w:proofErr w:type="spellEnd"/>
+              <w:t>, Marwa Rostren</w:t>
+            </w:r>
             <w:r>
               <w:rPr>
                 <w:lang w:eastAsia="en-US"/>
               </w:rPr>
-              <w:t xml:space="preserve"> (Airbus)</w:t>
-            </w:r>
-            <w:r>
-              <w:rPr>
-                <w:lang w:eastAsia="en-US"/>
-              </w:rPr>
-              <w:t xml:space="preserve">, </w:t>
-            </w:r>
-            <w:proofErr w:type="spellStart"/>
-            <w:r>
-              <w:rPr>
-                <w:lang w:eastAsia="en-US"/>
-              </w:rPr>
-              <w:t>Marwa</w:t>
-            </w:r>
-            <w:proofErr w:type="spellEnd"/>
-            <w:r>
-              <w:rPr>
-                <w:lang w:eastAsia="en-US"/>
-              </w:rPr>
-              <w:t xml:space="preserve"> </w:t>
-            </w:r>
-            <w:proofErr w:type="spellStart"/>
-            <w:r>
-              <w:rPr>
-                <w:lang w:eastAsia="en-US"/>
-              </w:rPr>
-              <w:t>Rostren</w:t>
-            </w:r>
-            <w:proofErr w:type="spellEnd"/>
-            <w:r>
-              <w:rPr>
-                <w:lang w:eastAsia="en-US"/>
-              </w:rPr>
-              <w:t xml:space="preserve"> (</w:t>
-            </w:r>
-            <w:proofErr w:type="spellStart"/>
-            <w:r>
-              <w:rPr>
-                <w:lang w:eastAsia="en-US"/>
-              </w:rPr>
-              <w:t>Obeo</w:t>
-            </w:r>
-            <w:proofErr w:type="spellEnd"/>
-            <w:r>
-              <w:rPr>
-                <w:lang w:eastAsia="en-US"/>
-              </w:rPr>
-              <w:t xml:space="preserve">), Anne </w:t>
-            </w:r>
-            <w:proofErr w:type="spellStart"/>
-            <w:r>
-              <w:rPr>
-                <w:lang w:eastAsia="en-US"/>
-              </w:rPr>
-              <w:t>Monceaux</w:t>
-            </w:r>
-            <w:proofErr w:type="spellEnd"/>
-            <w:r>
-              <w:rPr>
-                <w:lang w:eastAsia="en-US"/>
-              </w:rPr>
-              <w:t xml:space="preserve"> (Airbus)</w:t>
+              <w:t xml:space="preserve"> (Obeo), Anne Monceaux (Airbus)</w:t>
             </w:r>
           </w:p>
         </w:tc>
@@ -1094,14 +935,14 @@
           <w:lang w:val="en-GB"/>
         </w:rPr>
       </w:pPr>
-      <w:bookmarkStart w:id="6" w:name="_Toc389043586"/>
-      <w:bookmarkStart w:id="7" w:name="_Toc389569496"/>
-      <w:bookmarkStart w:id="8" w:name="_Toc396999121"/>
-      <w:bookmarkStart w:id="9" w:name="_Toc397002645"/>
-      <w:bookmarkStart w:id="10" w:name="_Toc397002679"/>
-      <w:bookmarkStart w:id="11" w:name="_Toc397003062"/>
-      <w:bookmarkStart w:id="12" w:name="_Toc397004130"/>
-      <w:bookmarkStart w:id="13" w:name="_Toc397005048"/>
+      <w:bookmarkStart w:id="7" w:name="_Toc389043586"/>
+      <w:bookmarkStart w:id="8" w:name="_Toc389569496"/>
+      <w:bookmarkStart w:id="9" w:name="_Toc396999121"/>
+      <w:bookmarkStart w:id="10" w:name="_Toc397002645"/>
+      <w:bookmarkStart w:id="11" w:name="_Toc397002679"/>
+      <w:bookmarkStart w:id="12" w:name="_Toc397003062"/>
+      <w:bookmarkStart w:id="13" w:name="_Toc397004130"/>
+      <w:bookmarkStart w:id="14" w:name="_Toc397005048"/>
       <w:r>
         <w:rPr>
           <w:lang w:val="en-GB"/>
@@ -1109,8 +950,8 @@
         <w:lastRenderedPageBreak/>
         <w:t>Table of Contents</w:t>
       </w:r>
-      <w:bookmarkEnd w:id="6"/>
       <w:bookmarkEnd w:id="7"/>
+      <w:bookmarkEnd w:id="8"/>
     </w:p>
     <w:p>
       <w:pPr>
@@ -1923,7 +1764,7 @@
         <w:fldChar w:fldCharType="separate"/>
       </w:r>
       <w:r>
-        <w:t>8</w:t>
+        <w:t>9</w:t>
       </w:r>
       <w:r>
         <w:fldChar w:fldCharType="end"/>
@@ -2119,17 +1960,17 @@
         <w:lastRenderedPageBreak/>
         <w:fldChar w:fldCharType="end"/>
       </w:r>
-      <w:bookmarkStart w:id="14" w:name="_Toc430163102"/>
-      <w:bookmarkEnd w:id="8"/>
+      <w:bookmarkStart w:id="15" w:name="_Toc430163102"/>
       <w:bookmarkEnd w:id="9"/>
       <w:bookmarkEnd w:id="10"/>
       <w:bookmarkEnd w:id="11"/>
       <w:bookmarkEnd w:id="12"/>
       <w:bookmarkEnd w:id="13"/>
+      <w:bookmarkEnd w:id="14"/>
       <w:r>
         <w:t>Introduction</w:t>
       </w:r>
-      <w:bookmarkEnd w:id="14"/>
+      <w:bookmarkEnd w:id="15"/>
     </w:p>
     <w:p>
       <w:pPr>
@@ -2198,12 +2039,7 @@
         </w:numPr>
       </w:pPr>
       <w:r>
-        <w:t>A Semantic Annotation module which annotates text w</w:t>
-      </w:r>
-      <w:bookmarkStart w:id="15" w:name="_GoBack"/>
-      <w:bookmarkEnd w:id="15"/>
-      <w:r>
-        <w:t>ith model elements such as Java classes, methods, attributes, Ecore models elements</w:t>
+        <w:t>A Semantic Annotation module which annotates text with model elements such as Java classes, methods, attributes, Ecore models elements</w:t>
       </w:r>
       <w:r>
         <w:rPr>
@@ -2693,15 +2529,7 @@
         <w:pStyle w:val="ITEABodyText"/>
       </w:pPr>
       <w:r>
-        <w:t xml:space="preserve">As mentioned above, three main NLP tools will be developed within the framework of </w:t>
-      </w:r>
-      <w:proofErr w:type="gramStart"/>
-      <w:r>
-        <w:t>the  ModelWriter</w:t>
-      </w:r>
-      <w:proofErr w:type="gramEnd"/>
-      <w:r>
-        <w:t xml:space="preserve"> project: a semantic annotator, a semantic parser and a text generator. </w:t>
+        <w:t xml:space="preserve">As mentioned above, three main NLP tools will be developed within the framework of the  ModelWriter project: a semantic annotator, a semantic parser and a text generator. </w:t>
       </w:r>
       <w:r>
         <w:t>This section presents the “big picture” for the</w:t>
@@ -2826,15 +2654,7 @@
         </w:numPr>
       </w:pPr>
       <w:r>
-        <w:t xml:space="preserve">Improve user service (by converting text to a </w:t>
-      </w:r>
-      <w:proofErr w:type="spellStart"/>
-      <w:r>
-        <w:t>a</w:t>
-      </w:r>
-      <w:proofErr w:type="spellEnd"/>
-      <w:r>
-        <w:t xml:space="preserve"> knowledge representation format that supports querying and reasoning)</w:t>
+        <w:t>Improve user service (by converting text to a a knowledge representation format that supports querying and reasoning)</w:t>
       </w:r>
     </w:p>
     <w:p>
@@ -2898,13 +2718,8 @@
           <w:numId w:val="31"/>
         </w:numPr>
       </w:pPr>
-      <w:proofErr w:type="spellStart"/>
-      <w:r>
-        <w:t>Pilote</w:t>
-      </w:r>
-      <w:proofErr w:type="spellEnd"/>
-      <w:r>
-        <w:t xml:space="preserve"> a new technology which potentially supports propagating model changes to text and vice versa. </w:t>
+      <w:r>
+        <w:t xml:space="preserve">Pilote a new technology which potentially supports propagating model changes to text and vice versa. </w:t>
       </w:r>
     </w:p>
     <w:p>
@@ -2922,15 +2737,7 @@
         <w:pStyle w:val="ITEABodyText"/>
       </w:pPr>
       <w:r>
-        <w:t xml:space="preserve">This section describes how the NLP tools will be used in the context of the ModelWriter project and more specifically, in the context of the ModelWriter </w:t>
-      </w:r>
-      <w:proofErr w:type="spellStart"/>
-      <w:r>
-        <w:t>usecases</w:t>
-      </w:r>
-      <w:proofErr w:type="spellEnd"/>
-      <w:r>
-        <w:t xml:space="preserve">. </w:t>
+        <w:t xml:space="preserve">This section describes how the NLP tools will be used in the context of the ModelWriter project and more specifically, in the context of the ModelWriter usecases. </w:t>
       </w:r>
     </w:p>
     <w:p>
@@ -2957,15 +2764,7 @@
         </w:numPr>
       </w:pPr>
       <w:r>
-        <w:t xml:space="preserve">In the context of OBEO, the Semantic Annotation Process will help users to explicitly and semi-automatically define mappings between some specific parts of textual </w:t>
-      </w:r>
-      <w:proofErr w:type="gramStart"/>
-      <w:r>
-        <w:t>documents  and</w:t>
-      </w:r>
-      <w:proofErr w:type="gramEnd"/>
-      <w:r>
-        <w:t xml:space="preserve"> model elements. It’s an upstream process of the synchronization since text ↔ model synchronization cannot be handled without handling mappings first.</w:t>
+        <w:t>In the context of OBEO, the Semantic Annotation Process will help users to explicitly and semi-automatically define mappings between some specific parts of textual documents  and model elements. It’s an upstream process of the synchronization since text ↔ model synchronization cannot be handled without handling mappings first.</w:t>
       </w:r>
     </w:p>
     <w:p>
@@ -3057,20 +2856,10 @@
         <w:pStyle w:val="ITEAHeading2"/>
       </w:pPr>
       <w:bookmarkStart w:id="26" w:name="_Toc430163113"/>
-      <w:proofErr w:type="spellStart"/>
-      <w:r>
-        <w:t>UserRoles</w:t>
-      </w:r>
-      <w:proofErr w:type="spellEnd"/>
-      <w:r>
-        <w:t xml:space="preserve"> and </w:t>
-      </w:r>
-      <w:proofErr w:type="spellStart"/>
-      <w:r>
-        <w:t>Responsabilities</w:t>
+      <w:r>
+        <w:t>UserRoles and Responsabilities</w:t>
       </w:r>
       <w:bookmarkEnd w:id="26"/>
-      <w:proofErr w:type="spellEnd"/>
     </w:p>
     <w:p>
       <w:pPr>
@@ -3391,11 +3180,7 @@
         <w:t xml:space="preserve"> can be in </w:t>
       </w:r>
       <w:r>
-        <w:t xml:space="preserve">different formats (html, doc, </w:t>
-      </w:r>
-      <w:proofErr w:type="spellStart"/>
-      <w:r>
-        <w:t>t</w:t>
+        <w:t>different formats (html, doc, t</w:t>
       </w:r>
       <w:r>
         <w:t>x</w:t>
@@ -3404,19 +3189,7 @@
         <w:t>s</w:t>
       </w:r>
       <w:r>
-        <w:t>tile</w:t>
-      </w:r>
-      <w:proofErr w:type="spellEnd"/>
-      <w:r>
-        <w:t xml:space="preserve">, </w:t>
-      </w:r>
-      <w:proofErr w:type="spellStart"/>
-      <w:r>
-        <w:t>xlsx</w:t>
-      </w:r>
-      <w:proofErr w:type="spellEnd"/>
-      <w:r>
-        <w:t>, xml, etc.)</w:t>
+        <w:t>tile, xlsx, xml, etc.)</w:t>
       </w:r>
     </w:p>
     <w:p>
@@ -3541,15 +3314,7 @@
         <w:pStyle w:val="ITEABodyText"/>
       </w:pPr>
       <w:r>
-        <w:t xml:space="preserve">Input: The input </w:t>
-      </w:r>
-      <w:proofErr w:type="gramStart"/>
-      <w:r>
-        <w:t>of  the</w:t>
-      </w:r>
-      <w:proofErr w:type="gramEnd"/>
-      <w:r>
-        <w:t xml:space="preserve"> semantic analysis module is </w:t>
+        <w:t xml:space="preserve">Input: The input of  the semantic analysis module is </w:t>
       </w:r>
       <w:r>
         <w:t xml:space="preserve">a text in ASCII format derived from some input </w:t>
@@ -3565,23 +3330,7 @@
       </w:r>
       <w:r>
         <w:lastRenderedPageBreak/>
-        <w:t xml:space="preserve">different formats (html, </w:t>
-      </w:r>
-      <w:proofErr w:type="spellStart"/>
-      <w:r>
-        <w:t>xlsx</w:t>
-      </w:r>
-      <w:proofErr w:type="spellEnd"/>
-      <w:r>
-        <w:t xml:space="preserve">, </w:t>
-      </w:r>
-      <w:proofErr w:type="gramStart"/>
-      <w:r>
-        <w:t>xml, …)</w:t>
-      </w:r>
-      <w:proofErr w:type="gramEnd"/>
-      <w:r>
-        <w:t>.  Most probably the user editor is MSWord, but as there will be a connector (developed by OBEO) the text format shall be decided by the technical partners.</w:t>
+        <w:t>different formats (html, xlsx, xml, …).  Most probably the user editor is MSWord, but as there will be a connector (developed by OBEO) the text format shall be decided by the technical partners.</w:t>
       </w:r>
     </w:p>
     <w:p>
@@ -3663,149 +3412,186 @@
     <w:p>
       <w:pPr>
         <w:pStyle w:val="ITEABodyText"/>
-        <w:jc w:val="center"/>
-      </w:pPr>
-    </w:p>
-    <w:p>
-      <w:pPr>
-        <w:pStyle w:val="ITEABodyText"/>
-        <w:jc w:val="center"/>
-      </w:pPr>
-      <w:r>
-        <w:t>Figure 2: Semantic Analysis.</w:t>
-      </w:r>
-    </w:p>
-    <w:p>
-      <w:pPr>
-        <w:pStyle w:val="ITEABodyText"/>
-        <w:jc w:val="center"/>
-      </w:pPr>
-    </w:p>
-    <w:p>
-      <w:pPr>
-        <w:pStyle w:val="ITEAHeading3"/>
-      </w:pPr>
-      <w:bookmarkStart w:id="33" w:name="_Toc430163120"/>
-      <w:r>
-        <w:t>Reversible Semantic Parsing</w:t>
-      </w:r>
-      <w:bookmarkEnd w:id="33"/>
-    </w:p>
-    <w:p>
-      <w:pPr>
-        <w:pStyle w:val="ITEABodyText"/>
-      </w:pPr>
-      <w:r>
-        <w:t>The flowchart</w:t>
-      </w:r>
-      <w:r>
-        <w:t xml:space="preserve"> (see Figure 3)</w:t>
-      </w:r>
-      <w:r>
-        <w:t xml:space="preserve"> for the reversible semantic processing engine is shown below.</w:t>
-      </w:r>
-    </w:p>
-    <w:p>
-      <w:pPr>
-        <w:pStyle w:val="ITEABodyText"/>
-      </w:pPr>
-    </w:p>
-    <w:p>
-      <w:pPr>
-        <w:pStyle w:val="ITEABodyText"/>
-      </w:pPr>
-      <w:r>
-        <w:t xml:space="preserve">Input: a document (html, doc, txt, </w:t>
-      </w:r>
-      <w:proofErr w:type="spellStart"/>
-      <w:r>
-        <w:t>xlsx</w:t>
-      </w:r>
-      <w:proofErr w:type="spellEnd"/>
-      <w:r>
-        <w:t>, xml …) or some data</w:t>
-      </w:r>
-      <w:r>
-        <w:t>.</w:t>
-      </w:r>
-    </w:p>
-    <w:p>
-      <w:pPr>
-        <w:pStyle w:val="ITEABodyText"/>
-      </w:pPr>
-    </w:p>
-    <w:p>
-      <w:pPr>
-        <w:pStyle w:val="ITEABodyText"/>
-      </w:pPr>
-      <w:r>
-        <w:t>Output: some data (anal</w:t>
-      </w:r>
-      <w:r>
-        <w:t>ysis) or some text (generation).</w:t>
-      </w:r>
-    </w:p>
-    <w:p>
-      <w:pPr>
-        <w:pStyle w:val="ITEABodyText"/>
-      </w:pPr>
-    </w:p>
-    <w:p>
-      <w:pPr>
-        <w:pStyle w:val="ITEABodyText"/>
-      </w:pPr>
-      <w:r>
-        <w:t>Lexicon: a data structure mapping words and data to syntactic rules</w:t>
-      </w:r>
-      <w:r>
-        <w:t>.</w:t>
-      </w:r>
-    </w:p>
-    <w:p>
-      <w:pPr>
-        <w:pStyle w:val="ITEABodyText"/>
-      </w:pPr>
-    </w:p>
-    <w:p>
-      <w:pPr>
-        <w:pStyle w:val="ITEABodyText"/>
-      </w:pPr>
-      <w:r>
-        <w:t>Grammar: a set of syntactic rules and some rule combination operations</w:t>
-      </w:r>
-      <w:r>
-        <w:t>.</w:t>
-      </w:r>
-    </w:p>
-    <w:p>
-      <w:pPr>
-        <w:pStyle w:val="ITEABodyText"/>
-      </w:pPr>
-    </w:p>
-    <w:p>
-      <w:pPr>
-        <w:pStyle w:val="ITEABodyText"/>
-      </w:pPr>
-      <w:r>
-        <w:t>Algorithms: the reversible engine includes both a parsing algorithm (to map text to data) and a generation algorithm (to map data to text).</w:t>
-      </w:r>
-    </w:p>
-    <w:p>
-      <w:pPr>
-        <w:pStyle w:val="ITEABodyText"/>
-      </w:pPr>
-    </w:p>
-    <w:p>
-      <w:pPr>
-        <w:pStyle w:val="ITEABodyText"/>
-        <w:jc w:val="center"/>
       </w:pPr>
       <w:r>
         <w:rPr>
           <w:noProof/>
           <w:lang w:val="en-US" w:eastAsia="en-US"/>
         </w:rPr>
-        <w:lastRenderedPageBreak/>
+        <w:drawing>
+          <wp:inline distT="0" distB="0" distL="0" distR="0" wp14:anchorId="7375C649" wp14:editId="40140190">
+            <wp:extent cx="5704762" cy="4838095"/>
+            <wp:effectExtent l="0" t="0" r="0" b="635"/>
+            <wp:docPr id="1" name="Picture 1"/>
+            <wp:cNvGraphicFramePr>
+              <a:graphicFrameLocks xmlns:a="http://schemas.openxmlformats.org/drawingml/2006/main" noChangeAspect="1"/>
+            </wp:cNvGraphicFramePr>
+            <a:graphic xmlns:a="http://schemas.openxmlformats.org/drawingml/2006/main">
+              <a:graphicData uri="http://schemas.openxmlformats.org/drawingml/2006/picture">
+                <pic:pic xmlns:pic="http://schemas.openxmlformats.org/drawingml/2006/picture">
+                  <pic:nvPicPr>
+                    <pic:cNvPr id="1" name=""/>
+                    <pic:cNvPicPr/>
+                  </pic:nvPicPr>
+                  <pic:blipFill>
+                    <a:blip r:embed="rId11"/>
+                    <a:stretch>
+                      <a:fillRect/>
+                    </a:stretch>
+                  </pic:blipFill>
+                  <pic:spPr>
+                    <a:xfrm>
+                      <a:off x="0" y="0"/>
+                      <a:ext cx="5704762" cy="4838095"/>
+                    </a:xfrm>
+                    <a:prstGeom prst="rect">
+                      <a:avLst/>
+                    </a:prstGeom>
+                  </pic:spPr>
+                </pic:pic>
+              </a:graphicData>
+            </a:graphic>
+          </wp:inline>
+        </w:drawing>
+      </w:r>
+    </w:p>
+    <w:p>
+      <w:pPr>
+        <w:pStyle w:val="ITEABodyText"/>
+        <w:jc w:val="center"/>
+      </w:pPr>
+    </w:p>
+    <w:p>
+      <w:pPr>
+        <w:pStyle w:val="ITEABodyText"/>
+        <w:jc w:val="center"/>
+      </w:pPr>
+      <w:r>
+        <w:t>Figure 2: Semantic Analysis.</w:t>
+      </w:r>
+    </w:p>
+    <w:p>
+      <w:pPr>
+        <w:pStyle w:val="ITEABodyText"/>
+        <w:jc w:val="center"/>
+      </w:pPr>
+    </w:p>
+    <w:p>
+      <w:pPr>
+        <w:pStyle w:val="ITEAHeading3"/>
+      </w:pPr>
+      <w:bookmarkStart w:id="33" w:name="_Toc430163120"/>
+      <w:r>
+        <w:t>Reversible Semantic Parsing</w:t>
+      </w:r>
+      <w:bookmarkEnd w:id="33"/>
+    </w:p>
+    <w:p>
+      <w:pPr>
+        <w:pStyle w:val="ITEABodyText"/>
+      </w:pPr>
+      <w:r>
+        <w:t>The flowchart</w:t>
+      </w:r>
+      <w:r>
+        <w:t xml:space="preserve"> (see Figure 3)</w:t>
+      </w:r>
+      <w:r>
+        <w:t xml:space="preserve"> for the reversible semantic processing engine is shown below.</w:t>
+      </w:r>
+    </w:p>
+    <w:p>
+      <w:pPr>
+        <w:pStyle w:val="ITEABodyText"/>
+      </w:pPr>
+    </w:p>
+    <w:p>
+      <w:pPr>
+        <w:pStyle w:val="ITEABodyText"/>
+      </w:pPr>
+      <w:r>
+        <w:t>Input: a document (html, doc, txt, xlsx, xml …) or some data</w:t>
+      </w:r>
+      <w:r>
+        <w:t>.</w:t>
+      </w:r>
+    </w:p>
+    <w:p>
+      <w:pPr>
+        <w:pStyle w:val="ITEABodyText"/>
+      </w:pPr>
+    </w:p>
+    <w:p>
+      <w:pPr>
+        <w:pStyle w:val="ITEABodyText"/>
+      </w:pPr>
+      <w:r>
+        <w:t>Output: some data (anal</w:t>
+      </w:r>
+      <w:r>
+        <w:t>ysis) or some text (generation).</w:t>
+      </w:r>
+    </w:p>
+    <w:p>
+      <w:pPr>
+        <w:pStyle w:val="ITEABodyText"/>
+      </w:pPr>
+    </w:p>
+    <w:p>
+      <w:pPr>
+        <w:pStyle w:val="ITEABodyText"/>
+      </w:pPr>
+      <w:r>
+        <w:t>Lexicon: a data structure mapping words and data to syntactic rules</w:t>
+      </w:r>
+      <w:r>
+        <w:t>.</w:t>
+      </w:r>
+    </w:p>
+    <w:p>
+      <w:pPr>
+        <w:pStyle w:val="ITEABodyText"/>
+      </w:pPr>
+    </w:p>
+    <w:p>
+      <w:pPr>
+        <w:pStyle w:val="ITEABodyText"/>
+      </w:pPr>
+      <w:r>
+        <w:t>Grammar: a set of syntactic rules and some rule combination operations</w:t>
+      </w:r>
+      <w:r>
+        <w:t>.</w:t>
+      </w:r>
+    </w:p>
+    <w:p>
+      <w:pPr>
+        <w:pStyle w:val="ITEABodyText"/>
+      </w:pPr>
+    </w:p>
+    <w:p>
+      <w:pPr>
+        <w:pStyle w:val="ITEABodyText"/>
+      </w:pPr>
+      <w:r>
+        <w:t>Algorithms: the reversible engine includes both a parsing algorithm (to map text to data) and a generation algorithm (to map data to text).</w:t>
+      </w:r>
+    </w:p>
+    <w:p>
+      <w:pPr>
+        <w:pStyle w:val="ITEABodyText"/>
+      </w:pPr>
+    </w:p>
+    <w:p>
+      <w:pPr>
+        <w:pStyle w:val="ITEABodyText"/>
+        <w:jc w:val="center"/>
+      </w:pPr>
+      <w:r>
+        <w:rPr>
+          <w:noProof/>
+          <w:lang w:val="en-US" w:eastAsia="en-US"/>
+        </w:rPr>
         <w:drawing>
           <wp:inline distT="0" distB="0" distL="0" distR="0">
             <wp:extent cx="5759450" cy="2717785"/>
@@ -3824,7 +3610,7 @@
                     </pic:cNvPicPr>
                   </pic:nvPicPr>
                   <pic:blipFill>
-                    <a:blip r:embed="rId11" cstate="print">
+                    <a:blip r:embed="rId12" cstate="print">
                       <a:extLst>
                         <a:ext uri="{28A0092B-C50C-407E-A947-70E740481C1C}">
                           <a14:useLocalDpi xmlns:a14="http://schemas.microsoft.com/office/drawing/2010/main" val="0"/>
@@ -13952,10 +13738,10 @@
       </w:pPr>
     </w:p>
     <w:sectPr>
-      <w:headerReference w:type="default" r:id="rId12"/>
-      <w:footerReference w:type="default" r:id="rId13"/>
-      <w:headerReference w:type="first" r:id="rId14"/>
-      <w:footerReference w:type="first" r:id="rId15"/>
+      <w:headerReference w:type="default" r:id="rId13"/>
+      <w:footerReference w:type="default" r:id="rId14"/>
+      <w:headerReference w:type="first" r:id="rId15"/>
+      <w:footerReference w:type="first" r:id="rId16"/>
       <w:pgSz w:w="11906" w:h="16838"/>
       <w:pgMar w:top="2371" w:right="1418" w:bottom="851" w:left="1418" w:header="567" w:footer="0" w:gutter="0"/>
       <w:cols w:space="708"/>
@@ -14095,7 +13881,7 @@
               <w:noProof/>
               <w:szCs w:val="20"/>
             </w:rPr>
-            <w:t>16</w:t>
+            <w:t>3</w:t>
           </w:r>
           <w:r>
             <w:rPr>
@@ -14292,21 +14078,7 @@
         <w:rPr>
           <w:lang w:val="fr-FR"/>
         </w:rPr>
-        <w:t xml:space="preserve">Eclipse </w:t>
-      </w:r>
-      <w:proofErr w:type="spellStart"/>
-      <w:r>
-        <w:rPr>
-          <w:lang w:val="fr-FR"/>
-        </w:rPr>
-        <w:t>Modelling</w:t>
-      </w:r>
-      <w:proofErr w:type="spellEnd"/>
-      <w:r>
-        <w:rPr>
-          <w:lang w:val="fr-FR"/>
-        </w:rPr>
-        <w:t xml:space="preserve"> Framework. http://eclipse.org/modeling/emf/</w:t>
+        <w:t>Eclipse Modelling Framework. http://eclipse.org/modeling/emf/</w:t>
       </w:r>
     </w:p>
   </w:footnote>
@@ -14347,7 +14119,7 @@
           <w:rPr>
             <w:noProof/>
           </w:rPr>
-          <w:t>16</w:t>
+          <w:t>3</w:t>
         </w:r>
         <w:r>
           <w:rPr>
@@ -14447,18 +14219,7 @@
         <w:szCs w:val="18"/>
         <w:lang w:eastAsia="en-US"/>
       </w:rPr>
-      <w:t xml:space="preserve"> reference: D2.1.1</w:t>
-    </w:r>
-    <w:r>
-      <w:rPr>
-        <w:rFonts w:eastAsiaTheme="minorHAnsi" w:cstheme="minorBidi"/>
-        <w:color w:val="7F7F7F" w:themeColor="text1" w:themeTint="80"/>
-        <w:spacing w:val="0"/>
-        <w:sz w:val="18"/>
-        <w:szCs w:val="18"/>
-        <w:lang w:eastAsia="en-US"/>
-      </w:rPr>
-      <w:t xml:space="preserve"> </w:t>
+      <w:t xml:space="preserve"> reference: D2.1.1 </w:t>
     </w:r>
     <w:r>
       <w:rPr>
@@ -22946,6 +22707,17 @@
 </file>
 
 <file path=customXml/item1.xml><?xml version="1.0" encoding="utf-8"?>
+<p:properties xmlns:p="http://schemas.microsoft.com/office/2006/metadata/properties" xmlns:xsi="http://www.w3.org/2001/XMLSchema-instance" xmlns:pc="http://schemas.microsoft.com/office/infopath/2007/PartnerControls">
+  <documentManagement>
+    <TaxCatchAll xmlns="194ccb06-a9bd-44be-8233-5ea8b0721088"/>
+    <TaxKeywordTaxHTField xmlns="194ccb06-a9bd-44be-8233-5ea8b0721088">
+      <Terms xmlns="http://schemas.microsoft.com/office/infopath/2007/PartnerControls"/>
+    </TaxKeywordTaxHTField>
+  </documentManagement>
+</p:properties>
+</file>
+
+<file path=customXml/item2.xml><?xml version="1.0" encoding="utf-8"?>
 <ct:contentTypeSchema xmlns:ct="http://schemas.microsoft.com/office/2006/metadata/contentType" xmlns:ma="http://schemas.microsoft.com/office/2006/metadata/properties/metaAttributes" ct:_="" ma:_="" ma:contentTypeName="Document" ma:contentTypeID="0x0101005BFB70258BA69E4DAF3FE5F4C0DA7431" ma:contentTypeVersion="3" ma:contentTypeDescription="Create a new document." ma:contentTypeScope="" ma:versionID="73b0da4689f410ccc075ca2e5729e523">
   <xsd:schema xmlns:xsd="http://www.w3.org/2001/XMLSchema" xmlns:xs="http://www.w3.org/2001/XMLSchema" xmlns:p="http://schemas.microsoft.com/office/2006/metadata/properties" xmlns:ns2="194ccb06-a9bd-44be-8233-5ea8b0721088" targetNamespace="http://schemas.microsoft.com/office/2006/metadata/properties" ma:root="true" ma:fieldsID="e94a1f9785d1c13fc1ca94d7aa1cdcfb" ns2:_="">
     <xsd:import namespace="194ccb06-a9bd-44be-8233-5ea8b0721088"/>
@@ -23085,17 +22857,6 @@
 </ct:contentTypeSchema>
 </file>
 
-<file path=customXml/item2.xml><?xml version="1.0" encoding="utf-8"?>
-<p:properties xmlns:p="http://schemas.microsoft.com/office/2006/metadata/properties" xmlns:xsi="http://www.w3.org/2001/XMLSchema-instance" xmlns:pc="http://schemas.microsoft.com/office/infopath/2007/PartnerControls">
-  <documentManagement>
-    <TaxCatchAll xmlns="194ccb06-a9bd-44be-8233-5ea8b0721088"/>
-    <TaxKeywordTaxHTField xmlns="194ccb06-a9bd-44be-8233-5ea8b0721088">
-      <Terms xmlns="http://schemas.microsoft.com/office/infopath/2007/PartnerControls"/>
-    </TaxKeywordTaxHTField>
-  </documentManagement>
-</p:properties>
-</file>
-
 <file path=customXml/item3.xml><?xml version="1.0" encoding="utf-8"?>
 <?mso-contentType ?>
 <FormTemplates xmlns="http://schemas.microsoft.com/sharepoint/v3/contenttype/forms">
@@ -23110,6 +22871,16 @@
 </file>
 
 <file path=customXml/itemProps1.xml><?xml version="1.0" encoding="utf-8"?>
+<ds:datastoreItem xmlns:ds="http://schemas.openxmlformats.org/officeDocument/2006/customXml" ds:itemID="{DFFBFD16-ACF5-4461-95B8-9F684056E623}">
+  <ds:schemaRefs>
+    <ds:schemaRef ds:uri="http://schemas.microsoft.com/office/2006/metadata/properties"/>
+    <ds:schemaRef ds:uri="http://schemas.microsoft.com/office/infopath/2007/PartnerControls"/>
+    <ds:schemaRef ds:uri="194ccb06-a9bd-44be-8233-5ea8b0721088"/>
+  </ds:schemaRefs>
+</ds:datastoreItem>
+</file>
+
+<file path=customXml/itemProps2.xml><?xml version="1.0" encoding="utf-8"?>
 <ds:datastoreItem xmlns:ds="http://schemas.openxmlformats.org/officeDocument/2006/customXml" ds:itemID="{2B28CEEB-9257-4774-AB39-CF21349B8800}">
   <ds:schemaRefs>
     <ds:schemaRef ds:uri="http://schemas.microsoft.com/office/2006/metadata/contentType"/>
@@ -23127,16 +22898,6 @@
 </ds:datastoreItem>
 </file>
 
-<file path=customXml/itemProps2.xml><?xml version="1.0" encoding="utf-8"?>
-<ds:datastoreItem xmlns:ds="http://schemas.openxmlformats.org/officeDocument/2006/customXml" ds:itemID="{DFFBFD16-ACF5-4461-95B8-9F684056E623}">
-  <ds:schemaRefs>
-    <ds:schemaRef ds:uri="http://schemas.microsoft.com/office/2006/metadata/properties"/>
-    <ds:schemaRef ds:uri="http://schemas.microsoft.com/office/infopath/2007/PartnerControls"/>
-    <ds:schemaRef ds:uri="194ccb06-a9bd-44be-8233-5ea8b0721088"/>
-  </ds:schemaRefs>
-</ds:datastoreItem>
-</file>
-
 <file path=customXml/itemProps3.xml><?xml version="1.0" encoding="utf-8"?>
 <ds:datastoreItem xmlns:ds="http://schemas.openxmlformats.org/officeDocument/2006/customXml" ds:itemID="{1D7ACB1F-E46F-44D4-BC20-DD633AB4993C}">
   <ds:schemaRefs>
@@ -23146,7 +22907,7 @@
 </file>
 
 <file path=customXml/itemProps4.xml><?xml version="1.0" encoding="utf-8"?>
-<ds:datastoreItem xmlns:ds="http://schemas.openxmlformats.org/officeDocument/2006/customXml" ds:itemID="{0100733E-D8B8-4DCE-AFAA-8923D6A113A2}">
+<ds:datastoreItem xmlns:ds="http://schemas.openxmlformats.org/officeDocument/2006/customXml" ds:itemID="{167F5608-C475-48D4-8323-4E1A0354E792}">
   <ds:schemaRefs>
     <ds:schemaRef ds:uri="http://schemas.openxmlformats.org/officeDocument/2006/bibliography"/>
   </ds:schemaRefs>

</xml_diff>